<commit_message>
Update CA1 fix a typo in report
</commit_message>
<xml_diff>
--- a/CA1/Report.docx
+++ b/CA1/Report.docx
@@ -42,23 +42,17 @@
           <w:rFonts w:hint="cs"/>
           <w:rtl/>
         </w:rPr>
-        <w:t xml:space="preserve">کد این بخش از تعدادی سلول تشکیل شده که به صورت جداگانه در مورد </w:t>
-      </w:r>
-      <w:proofErr w:type="spellStart"/>
-      <w:r>
-        <w:rPr>
-          <w:rFonts w:hint="cs"/>
-          <w:rtl/>
-        </w:rPr>
-        <w:t>هرکدام</w:t>
-      </w:r>
-      <w:proofErr w:type="spellEnd"/>
-      <w:r>
-        <w:rPr>
-          <w:rFonts w:hint="cs"/>
-          <w:rtl/>
-        </w:rPr>
-        <w:t xml:space="preserve"> از </w:t>
+        <w:t>کد این بخش از تعدادی سلول تشکیل شده که به صورت جداگانه در مورد هر</w:t>
+      </w:r>
+      <w:r>
+        <w:t xml:space="preserve"> </w:t>
+      </w:r>
+      <w:r>
+        <w:rPr>
+          <w:rFonts w:hint="cs"/>
+          <w:rtl/>
+        </w:rPr>
+        <w:t xml:space="preserve">کدام از </w:t>
       </w:r>
       <w:proofErr w:type="spellStart"/>
       <w:r>
@@ -652,6 +646,7 @@
       </w:pPr>
       <w:r>
         <w:rPr>
+          <w:noProof/>
           <w:rtl/>
         </w:rPr>
         <w:drawing>
@@ -941,6 +936,7 @@
       </w:pPr>
       <w:r>
         <w:rPr>
+          <w:noProof/>
           <w:rtl/>
         </w:rPr>
         <w:drawing>
@@ -1106,6 +1102,7 @@
       </w:pPr>
       <w:r>
         <w:rPr>
+          <w:noProof/>
           <w:rtl/>
         </w:rPr>
         <w:drawing>
@@ -1435,6 +1432,7 @@
       </w:pPr>
       <w:r>
         <w:rPr>
+          <w:noProof/>
           <w:rtl/>
         </w:rPr>
         <w:drawing>
@@ -1927,7 +1925,6 @@
       <w:pPr>
         <w:pStyle w:val="Text"/>
         <w:rPr>
-          <w:rFonts w:hint="cs"/>
           <w:rtl/>
         </w:rPr>
       </w:pPr>
@@ -2636,6 +2633,7 @@
       </w:pPr>
       <w:r>
         <w:rPr>
+          <w:noProof/>
           <w:rtl/>
         </w:rPr>
         <w:drawing>
@@ -3000,6 +2998,7 @@
       </w:pPr>
       <w:r>
         <w:rPr>
+          <w:noProof/>
           <w:rtl/>
         </w:rPr>
         <w:lastRenderedPageBreak/>
@@ -3736,7 +3735,6 @@
       <w:pPr>
         <w:pStyle w:val="Text"/>
         <w:rPr>
-          <w:rFonts w:hint="cs"/>
           <w:rtl/>
         </w:rPr>
       </w:pPr>
@@ -3820,7 +3818,6 @@
       <w:pPr>
         <w:pStyle w:val="CommentText"/>
         <w:rPr>
-          <w:rFonts w:hint="cs"/>
           <w:rtl/>
           <w:lang w:bidi="fa-IR"/>
         </w:rPr>
@@ -3837,25 +3834,7 @@
           <w:rtl/>
           <w:lang w:bidi="fa-IR"/>
         </w:rPr>
-        <w:t xml:space="preserve">این 2 </w:t>
-      </w:r>
-      <w:proofErr w:type="spellStart"/>
-      <w:r>
-        <w:rPr>
-          <w:rFonts w:hint="cs"/>
-          <w:rtl/>
-          <w:lang w:bidi="fa-IR"/>
-        </w:rPr>
-        <w:t>تارو</w:t>
-      </w:r>
-      <w:proofErr w:type="spellEnd"/>
-      <w:r>
-        <w:rPr>
-          <w:rFonts w:hint="cs"/>
-          <w:rtl/>
-          <w:lang w:bidi="fa-IR"/>
-        </w:rPr>
-        <w:t xml:space="preserve"> هم بنویس</w:t>
+        <w:t>این 2 تارو هم بنویس</w:t>
       </w:r>
     </w:p>
   </w:comment>

</xml_diff>

<commit_message>
Add CA1 report pdf
</commit_message>
<xml_diff>
--- a/CA1/Report.docx
+++ b/CA1/Report.docx
@@ -310,23 +310,7 @@
           <w:rFonts w:hint="cs"/>
           <w:rtl/>
         </w:rPr>
-        <w:t xml:space="preserve"> و این تابع تصاویری که در </w:t>
-      </w:r>
-      <w:proofErr w:type="spellStart"/>
-      <w:r>
-        <w:rPr>
-          <w:rFonts w:hint="cs"/>
-          <w:rtl/>
-        </w:rPr>
-        <w:t>فولدر</w:t>
-      </w:r>
-      <w:proofErr w:type="spellEnd"/>
-      <w:r>
-        <w:rPr>
-          <w:rFonts w:hint="cs"/>
-          <w:rtl/>
-        </w:rPr>
-        <w:t xml:space="preserve"> </w:t>
+        <w:t xml:space="preserve"> و این تابع تصاویری که در فولدر </w:t>
       </w:r>
       <w:r>
         <w:t>Map Set</w:t>
@@ -1789,23 +1773,7 @@
           <w:rFonts w:hint="cs"/>
           <w:rtl/>
         </w:rPr>
-        <w:t xml:space="preserve"> و این تابع تصاویری که در </w:t>
-      </w:r>
-      <w:proofErr w:type="spellStart"/>
-      <w:r>
-        <w:rPr>
-          <w:rFonts w:hint="cs"/>
-          <w:rtl/>
-        </w:rPr>
-        <w:t>فولدر</w:t>
-      </w:r>
-      <w:proofErr w:type="spellEnd"/>
-      <w:r>
-        <w:rPr>
-          <w:rFonts w:hint="cs"/>
-          <w:rtl/>
-        </w:rPr>
-        <w:t xml:space="preserve"> </w:t>
+        <w:t xml:space="preserve"> و این تابع تصاویری که در فولدر </w:t>
       </w:r>
       <w:r>
         <w:t>Map Set</w:t>
@@ -2194,23 +2162,7 @@
           <w:rFonts w:hint="cs"/>
           <w:rtl/>
         </w:rPr>
-        <w:t xml:space="preserve"> تصویر </w:t>
-      </w:r>
-      <w:proofErr w:type="spellStart"/>
-      <w:r>
-        <w:rPr>
-          <w:rFonts w:hint="cs"/>
-          <w:rtl/>
-        </w:rPr>
-        <w:t>پیمایش</w:t>
-      </w:r>
-      <w:proofErr w:type="spellEnd"/>
-      <w:r>
-        <w:rPr>
-          <w:rFonts w:hint="cs"/>
-          <w:rtl/>
-        </w:rPr>
-        <w:t xml:space="preserve"> </w:t>
+        <w:t xml:space="preserve"> تصویر پیمایش </w:t>
       </w:r>
       <w:proofErr w:type="spellStart"/>
       <w:r>
@@ -3326,7 +3278,37 @@
           <w:rFonts w:hint="cs"/>
           <w:rtl/>
         </w:rPr>
-        <w:t xml:space="preserve">. یک عکس نوار کوچک تر بوده و برای عکس </w:t>
+        <w:t xml:space="preserve">. یک عکس نوار </w:t>
+      </w:r>
+      <w:proofErr w:type="spellStart"/>
+      <w:r>
+        <w:rPr>
+          <w:rFonts w:hint="cs"/>
+          <w:rtl/>
+        </w:rPr>
+        <w:t>کوچک</w:t>
+      </w:r>
+      <w:r>
+        <w:rPr>
+          <w:rFonts w:hint="cs"/>
+          <w:rtl/>
+        </w:rPr>
+        <w:t>‌</w:t>
+      </w:r>
+      <w:r>
+        <w:rPr>
+          <w:rFonts w:hint="cs"/>
+          <w:rtl/>
+        </w:rPr>
+        <w:t>تر</w:t>
+      </w:r>
+      <w:proofErr w:type="spellEnd"/>
+      <w:r>
+        <w:rPr>
+          <w:rFonts w:hint="cs"/>
+          <w:rtl/>
+        </w:rPr>
+        <w:t xml:space="preserve"> بوده و برای عکس </w:t>
       </w:r>
       <w:proofErr w:type="spellStart"/>
       <w:r>
@@ -3524,12 +3506,12 @@
       <w:pPr>
         <w:pStyle w:val="Figure"/>
         <w:rPr>
-          <w:rFonts w:hint="cs"/>
-          <w:rtl/>
-        </w:rPr>
-      </w:pPr>
-      <w:r>
-        <w:rPr>
+          <w:rtl/>
+        </w:rPr>
+      </w:pPr>
+      <w:r>
+        <w:rPr>
+          <w:noProof/>
           <w:rtl/>
         </w:rPr>
         <w:lastRenderedPageBreak/>
@@ -3716,12 +3698,10 @@
     <w:p>
       <w:pPr>
         <w:pStyle w:val="Figure"/>
-        <w:rPr>
-          <w:rFonts w:hint="cs"/>
-        </w:rPr>
-      </w:pPr>
-      <w:r>
-        <w:rPr>
+      </w:pPr>
+      <w:r>
+        <w:rPr>
+          <w:noProof/>
           <w:rtl/>
         </w:rPr>
         <w:drawing>
@@ -3791,23 +3771,7 @@
           <w:rFonts w:hint="cs"/>
           <w:rtl/>
         </w:rPr>
-        <w:t xml:space="preserve">در این بخش ممکن است یک یا تعدادی ناحیه برای پلاک پیدا کرده باشیم. به </w:t>
-      </w:r>
-      <w:proofErr w:type="spellStart"/>
-      <w:r>
-        <w:rPr>
-          <w:rFonts w:hint="cs"/>
-          <w:rtl/>
-        </w:rPr>
-        <w:t>ازای</w:t>
-      </w:r>
-      <w:proofErr w:type="spellEnd"/>
-      <w:r>
-        <w:rPr>
-          <w:rFonts w:hint="cs"/>
-          <w:rtl/>
-        </w:rPr>
-        <w:t xml:space="preserve"> هر کدام از نواحی، عکس را </w:t>
+        <w:t xml:space="preserve">در این بخش ممکن است یک یا تعدادی ناحیه برای پلاک پیدا کرده باشیم. به ازای هر کدام از نواحی، عکس را </w:t>
       </w:r>
       <w:r>
         <w:t>crop</w:t>
@@ -4247,6 +4211,7 @@
       </w:pPr>
       <w:r>
         <w:rPr>
+          <w:noProof/>
           <w:rtl/>
         </w:rPr>
         <w:drawing>
@@ -4413,12 +4378,12 @@
       <w:pPr>
         <w:pStyle w:val="Figure"/>
         <w:rPr>
-          <w:rFonts w:hint="cs"/>
-          <w:rtl/>
-        </w:rPr>
-      </w:pPr>
-      <w:r>
-        <w:rPr>
+          <w:rtl/>
+        </w:rPr>
+      </w:pPr>
+      <w:r>
+        <w:rPr>
+          <w:noProof/>
           <w:rtl/>
         </w:rPr>
         <w:drawing>
@@ -4610,6 +4575,7 @@
       </w:pPr>
       <w:r>
         <w:rPr>
+          <w:noProof/>
           <w:rtl/>
         </w:rPr>
         <w:drawing>

</xml_diff>